<commit_message>
prova per it pittoricarracci
</commit_message>
<xml_diff>
--- a/text_files/Crea_Pagina_Sito_QuartierePorto.docx
+++ b/text_files/Crea_Pagina_Sito_QuartierePorto.docx
@@ -536,10 +536,138 @@
         </w:rPr>
         <w:t>Paginaxy</w:t>
       </w:r>
+      <w:r>
+        <w:rPr>
+          <w:b/>
+          <w:bCs/>
+        </w:rPr>
+        <w:br/>
+      </w:r>
+      <w:r>
+        <w:rPr>
+          <w:b/>
+          <w:bCs/>
+        </w:rPr>
+        <w:br/>
+      </w:r>
+      <w:r>
+        <w:t xml:space="preserve">Un’alternativa più veloce è la creazione di un file compresso usando 7-Zip se presente sulla macchina. </w:t>
+      </w:r>
+      <w:r>
+        <w:t xml:space="preserve">Da gestione file vi posizionate in </w:t>
+      </w:r>
+      <w:r>
+        <w:t>C:\Users\User\Documents\GitHub</w:t>
+      </w:r>
+      <w:r>
+        <w:t xml:space="preserve"> e avrete le directories che rappresentano i siti caricati</w:t>
+      </w:r>
+      <w:r>
+        <w:br/>
+      </w:r>
+      <w:r>
+        <w:br/>
+      </w:r>
+      <w:r>
+        <w:t>Directory di C:\Users\User\Documents\GitHub</w:t>
+      </w:r>
+    </w:p>
+    <w:p>
+      <w:r>
+        <w:t>23/11/2025  20:45    &lt;DIR&gt;          .</w:t>
+      </w:r>
+      <w:r>
+        <w:br/>
+      </w:r>
+      <w:r>
+        <w:t>12/11/</w:t>
+      </w:r>
+      <w:proofErr w:type="gramStart"/>
+      <w:r>
+        <w:t>2025  00</w:t>
+      </w:r>
+      <w:proofErr w:type="gramEnd"/>
+      <w:r>
+        <w:t xml:space="preserve">:47    &lt;DIR&gt;         </w:t>
+      </w:r>
+      <w:proofErr w:type="gramStart"/>
+      <w:r>
+        <w:t xml:space="preserve"> ..</w:t>
+      </w:r>
+      <w:proofErr w:type="gramEnd"/>
+      <w:r>
+        <w:br/>
+      </w:r>
+      <w:r>
+        <w:t xml:space="preserve">21/11/2025  20:26    &lt;DIR&gt;          </w:t>
+      </w:r>
+      <w:proofErr w:type="spellStart"/>
+      <w:r>
+        <w:t>PorticiSanLuca</w:t>
+      </w:r>
+      <w:proofErr w:type="spellEnd"/>
+      <w:r>
+        <w:br/>
+      </w:r>
+      <w:r>
+        <w:t xml:space="preserve">22/11/2025  18:58    &lt;DIR&gt;          </w:t>
+      </w:r>
+      <w:proofErr w:type="spellStart"/>
+      <w:r>
+        <w:t>PortoReno</w:t>
+      </w:r>
+      <w:proofErr w:type="spellEnd"/>
+      <w:r>
+        <w:br/>
+      </w:r>
+      <w:r>
+        <w:t>22/11/2025  18:57    &lt;DIR&gt;          Quadrilatero</w:t>
+      </w:r>
+      <w:r>
+        <w:br/>
+      </w:r>
+      <w:r>
+        <w:t xml:space="preserve">24/11/2025  16:57    &lt;DIR&gt;          </w:t>
+      </w:r>
+      <w:proofErr w:type="spellStart"/>
+      <w:r>
+        <w:t>QuartierePorto</w:t>
+      </w:r>
+      <w:proofErr w:type="spellEnd"/>
+    </w:p>
+    <w:p>
+      <w:r>
+        <w:t xml:space="preserve">Selezionando la directory </w:t>
+      </w:r>
+      <w:proofErr w:type="spellStart"/>
+      <w:proofErr w:type="gramStart"/>
+      <w:r>
+        <w:rPr>
+          <w:b/>
+          <w:bCs/>
+        </w:rPr>
+        <w:t>QuartierePorto</w:t>
+      </w:r>
+      <w:proofErr w:type="spellEnd"/>
+      <w:proofErr w:type="gramEnd"/>
+      <w:r>
+        <w:t xml:space="preserve"> eseguo 7-Zip e salvo tutti files presenti</w:t>
+      </w:r>
+      <w:r>
+        <w:t xml:space="preserve"> e otteniamo </w:t>
+      </w:r>
+      <w:r>
+        <w:rPr>
+          <w:b/>
+          <w:bCs/>
+        </w:rPr>
+        <w:t>QuartierePorto.7z</w:t>
+      </w:r>
     </w:p>
     <w:p>
       <w:pPr>
         <w:pStyle w:val="Titolo3"/>
+        <w:jc w:val="both"/>
       </w:pPr>
       <w:r>
         <w:t>Disamina del materiale ricevuto</w:t>
@@ -590,7 +718,10 @@
         <w:t>:\Users\User\Documents\GitHub\</w:t>
       </w:r>
       <w:r>
-        <w:t>Paginaxy</w:t>
+        <w:t>p</w:t>
+      </w:r>
+      <w:r>
+        <w:t>aginaxy</w:t>
       </w:r>
       <w:r>
         <w:t>\DOCS_DA_CONVERTIRE</w:t>
@@ -602,9 +733,17 @@
         <w:t xml:space="preserve">chiamando il documento ricevuto </w:t>
       </w:r>
       <w:r>
-        <w:t>PAGINAXY</w:t>
-      </w:r>
-      <w:r>
+        <w:rPr>
+          <w:b/>
+          <w:bCs/>
+        </w:rPr>
+        <w:t>it_[paginaxy]_maintext</w:t>
+      </w:r>
+      <w:r>
+        <w:rPr>
+          <w:b/>
+          <w:bCs/>
+        </w:rPr>
         <w:t>.docx</w:t>
       </w:r>
     </w:p>
@@ -617,47 +756,131 @@
         </w:numPr>
       </w:pPr>
       <w:r>
-        <w:t xml:space="preserve">le immagini che sono presenti nel documento in formato jpg e saranno temporaneamente messe in </w:t>
-      </w:r>
-      <w:r>
-        <w:rPr>
-          <w:b/>
-          <w:bCs/>
-        </w:rPr>
-        <w:t xml:space="preserve">\public\images\ </w:t>
-      </w:r>
-      <w:r>
-        <w:t xml:space="preserve">col nome </w:t>
-      </w:r>
-      <w:r>
-        <w:rPr>
-          <w:b/>
-          <w:bCs/>
-        </w:rPr>
-        <w:t>PAGINAXY</w:t>
-      </w:r>
-      <w:r>
-        <w:rPr>
-          <w:b/>
-          <w:bCs/>
-        </w:rPr>
-        <w:t>nn.jpg</w:t>
-      </w:r>
-      <w:r>
-        <w:t xml:space="preserve"> (nn progressivo immagine in apparizione nella pagina)</w:t>
-      </w:r>
-      <w:r>
-        <w:t xml:space="preserve"> e deve avere un numero</w:t>
-      </w:r>
-      <w:r>
-        <w:t xml:space="preserve"> 00, 01,02…</w:t>
-      </w:r>
+        <w:t xml:space="preserve">Le immagini presenti nel documento word verranno estratte della procedura </w:t>
+      </w:r>
+      <w:r>
+        <w:rPr>
+          <w:b/>
+          <w:bCs/>
+        </w:rPr>
+        <w:t>convert_all.bat</w:t>
+      </w:r>
+      <w:r>
+        <w:t xml:space="preserve"> presente in root del sito ed il nome </w:t>
+      </w:r>
+      <w:r>
+        <w:t xml:space="preserve">delle immagini </w:t>
+      </w:r>
+      <w:r>
+        <w:t>sarà assegnato sulla base del paragrafo:</w:t>
+      </w:r>
+      <w:r>
+        <w:br/>
+      </w:r>
+      <w:r>
+        <w:rPr>
+          <w:b/>
+          <w:bCs/>
+        </w:rPr>
+        <w:t>[</w:t>
+      </w:r>
+      <w:proofErr w:type="spellStart"/>
+      <w:r>
+        <w:rPr>
+          <w:b/>
+          <w:bCs/>
+        </w:rPr>
+        <w:t>SPLIT_</w:t>
+      </w:r>
+      <w:proofErr w:type="gramStart"/>
+      <w:r>
+        <w:rPr>
+          <w:b/>
+          <w:bCs/>
+        </w:rPr>
+        <w:t>BLOCK:</w:t>
+      </w:r>
+      <w:r>
+        <w:rPr>
+          <w:b/>
+          <w:bCs/>
+          <w:i/>
+          <w:iCs/>
+        </w:rPr>
+        <w:t>nome_immagine</w:t>
+      </w:r>
+      <w:r>
+        <w:rPr>
+          <w:b/>
+          <w:bCs/>
+        </w:rPr>
+        <w:t>.jpg</w:t>
+      </w:r>
+      <w:proofErr w:type="spellEnd"/>
+      <w:proofErr w:type="gramEnd"/>
+      <w:r>
+        <w:rPr>
+          <w:b/>
+          <w:bCs/>
+        </w:rPr>
+        <w:t>]</w:t>
+      </w:r>
+      <w:r>
+        <w:t xml:space="preserve"> che </w:t>
+      </w:r>
+      <w:r>
+        <w:t xml:space="preserve">sarà inserito </w:t>
+      </w:r>
+      <w:r>
+        <w:t>dopo la immagine</w:t>
+      </w:r>
+      <w:r>
+        <w:t>.</w:t>
+      </w:r>
+      <w:r>
+        <w:br/>
+        <w:t>queste immagini saranno salvate in Assets/images/[</w:t>
+      </w:r>
+      <w:proofErr w:type="spellStart"/>
+      <w:r>
+        <w:t>paginaxx</w:t>
+      </w:r>
+      <w:proofErr w:type="spellEnd"/>
+      <w:r>
+        <w:t>]/</w:t>
+      </w:r>
+    </w:p>
+    <w:p>
+      <w:pPr>
+        <w:pStyle w:val="Paragrafoelenco"/>
+        <w:numPr>
+          <w:ilvl w:val="1"/>
+          <w:numId w:val="4"/>
+        </w:numPr>
+      </w:pPr>
+      <w:r>
+        <w:t xml:space="preserve">Possiamo avere delle foto o immagini che non sono presenti nel documento, ma che potrebbero essere inserite in seguito e le mettiamo in </w:t>
+      </w:r>
+      <w:r>
+        <w:rPr>
+          <w:b/>
+          <w:bCs/>
+        </w:rPr>
+        <w:t>public\images</w:t>
+      </w:r>
+    </w:p>
+    <w:p>
+      <w:pPr>
+        <w:pStyle w:val="Paragrafoelenco"/>
+        <w:ind w:left="1440"/>
+      </w:pPr>
     </w:p>
     <w:p>
       <w:pPr>
         <w:pStyle w:val="Titolo3"/>
       </w:pPr>
       <w:r>
+        <w:lastRenderedPageBreak/>
         <w:t>Identificazione delle coordinate GPS</w:t>
       </w:r>
     </w:p>
@@ -692,7 +915,15 @@
         <w:t xml:space="preserve">e non già presente nel gruppo delle foto, </w:t>
       </w:r>
       <w:r>
-        <w:t xml:space="preserve">senza numero  ed in minuscolo. </w:t>
+        <w:t xml:space="preserve">senza </w:t>
+      </w:r>
+      <w:proofErr w:type="gramStart"/>
+      <w:r>
+        <w:t>numero  ed</w:t>
+      </w:r>
+      <w:proofErr w:type="gramEnd"/>
+      <w:r>
+        <w:t xml:space="preserve"> in minuscolo. </w:t>
       </w:r>
     </w:p>
     <w:p>
@@ -992,6 +1223,7 @@
           <w:b/>
           <w:bCs/>
         </w:rPr>
+        <w:lastRenderedPageBreak/>
         <w:t>Attenzione</w:t>
       </w:r>
       <w:r>
@@ -1486,13 +1718,38 @@
         </w:numPr>
       </w:pPr>
       <w:r>
-        <w:t xml:space="preserve"> la creazione delle immagini vanno direttamente in Assets/images/{PaginaID}</w:t>
-      </w:r>
-    </w:p>
-    <w:p>
-      <w:r>
-        <w:t>d) per i testi che debbono essere caricati nei files json, mi hai detto che non occorre creare una riga pulita, ma basta passare il nome del file html ad esempio :</w:t>
-      </w:r>
+        <w:t xml:space="preserve"> la creazione delle immagini </w:t>
+      </w:r>
+      <w:proofErr w:type="gramStart"/>
+      <w:r>
+        <w:t>vanno direttamente</w:t>
+      </w:r>
+      <w:proofErr w:type="gramEnd"/>
+      <w:r>
+        <w:t xml:space="preserve"> in Assets/images/{PaginaID}</w:t>
+      </w:r>
+      <w:r>
+        <w:br/>
+        <w:t xml:space="preserve">un </w:t>
+      </w:r>
+      <w:proofErr w:type="gramStart"/>
+      <w:r>
+        <w:t>esempio  per</w:t>
+      </w:r>
+      <w:proofErr w:type="gramEnd"/>
+      <w:r>
+        <w:t xml:space="preserve"> documentare</w:t>
+      </w:r>
+    </w:p>
+    <w:p>
+      <w:r>
+        <w:t xml:space="preserve">d) per i testi che debbono essere caricati nei files json, mi hai detto che non occorre creare una riga pulita, ma basta passare il nome del file html ad </w:t>
+      </w:r>
+      <w:proofErr w:type="gramStart"/>
+      <w:r>
+        <w:t>esempio :</w:t>
+      </w:r>
+      <w:proofErr w:type="gramEnd"/>
     </w:p>
     <w:p>
       <w:r>
@@ -1735,6 +1992,7 @@
         <w:rPr>
           <w:rFonts w:cs="Miriam Mono CLM"/>
         </w:rPr>
+        <w:lastRenderedPageBreak/>
         <w:t>SET "NAV_KEY_ID=navtemplate"</w:t>
       </w:r>
     </w:p>
@@ -1749,7 +2007,6 @@
         <w:rPr>
           <w:rFonts w:cs="Miriam Mono CLM"/>
         </w:rPr>
-        <w:lastRenderedPageBreak/>
         <w:t>SET "PAGE_TITLE_IT=.??.. Template .??.."</w:t>
       </w:r>
     </w:p>

</xml_diff>